<commit_message>
TOT prak 6 rude
</commit_message>
<xml_diff>
--- a/3course2semestr/OST/Prakt4.docx
+++ b/3course2semestr/OST/Prakt4.docx
@@ -9,6 +9,87 @@
       <w:r>
         <w:t>Часть 2</w:t>
       </w:r>
+    </w:p>
+    <w:p>
+      <w:pPr>
+        <w:jc w:val="both"/>
+        <w:rPr>
+          <w:rFonts w:hint="default"/>
+          <w:b/>
+          <w:bCs/>
+          <w:lang w:val="ru-RU"/>
+        </w:rPr>
+      </w:pPr>
+      <w:r>
+        <w:rPr>
+          <w:rFonts w:hint="default"/>
+          <w:b/>
+          <w:bCs/>
+          <w:lang w:val="ru-RU"/>
+        </w:rPr>
+        <w:t xml:space="preserve">Создана сеть согласно топологии </w:t>
+      </w:r>
+    </w:p>
+    <w:p>
+      <w:pPr>
+        <w:jc w:val="center"/>
+        <w:rPr>
+          <w:rFonts w:hint="default"/>
+          <w:b/>
+          <w:bCs/>
+          <w:lang w:val="ru-RU"/>
+        </w:rPr>
+      </w:pPr>
+      <w:r>
+        <w:drawing>
+          <wp:inline distT="0" distB="0" distL="114300" distR="114300">
+            <wp:extent cx="3190875" cy="2686050"/>
+            <wp:effectExtent l="0" t="0" r="9525" b="0"/>
+            <wp:docPr id="13" name="Изображение 1"/>
+            <wp:cNvGraphicFramePr>
+              <a:graphicFrameLocks xmlns:a="http://schemas.openxmlformats.org/drawingml/2006/main" noChangeAspect="1"/>
+            </wp:cNvGraphicFramePr>
+            <a:graphic xmlns:a="http://schemas.openxmlformats.org/drawingml/2006/main">
+              <a:graphicData uri="http://schemas.openxmlformats.org/drawingml/2006/picture">
+                <pic:pic xmlns:pic="http://schemas.openxmlformats.org/drawingml/2006/picture">
+                  <pic:nvPicPr>
+                    <pic:cNvPr id="13" name="Изображение 1"/>
+                    <pic:cNvPicPr>
+                      <a:picLocks noChangeAspect="1"/>
+                    </pic:cNvPicPr>
+                  </pic:nvPicPr>
+                  <pic:blipFill>
+                    <a:blip r:embed="rId6"/>
+                    <a:stretch>
+                      <a:fillRect/>
+                    </a:stretch>
+                  </pic:blipFill>
+                  <pic:spPr>
+                    <a:xfrm>
+                      <a:off x="0" y="0"/>
+                      <a:ext cx="3190875" cy="2686050"/>
+                    </a:xfrm>
+                    <a:prstGeom prst="rect">
+                      <a:avLst/>
+                    </a:prstGeom>
+                    <a:noFill/>
+                    <a:ln>
+                      <a:noFill/>
+                    </a:ln>
+                  </pic:spPr>
+                </pic:pic>
+              </a:graphicData>
+            </a:graphic>
+          </wp:inline>
+        </w:drawing>
+      </w:r>
+      <w:bookmarkStart w:id="0" w:name="_GoBack"/>
+      <w:bookmarkEnd w:id="0"/>
+    </w:p>
+    <w:p>
+      <w:pPr>
+        <w:jc w:val="center"/>
+      </w:pPr>
     </w:p>
     <w:p>
       <w:pPr>
@@ -107,7 +188,7 @@
                     </pic:cNvPicPr>
                   </pic:nvPicPr>
                   <pic:blipFill>
-                    <a:blip r:embed="rId6"/>
+                    <a:blip r:embed="rId7"/>
                     <a:stretch>
                       <a:fillRect/>
                     </a:stretch>
@@ -183,7 +264,7 @@
                     </pic:cNvPicPr>
                   </pic:nvPicPr>
                   <pic:blipFill>
-                    <a:blip r:embed="rId7"/>
+                    <a:blip r:embed="rId8"/>
                     <a:stretch>
                       <a:fillRect/>
                     </a:stretch>
@@ -255,7 +336,7 @@
                     </pic:cNvPicPr>
                   </pic:nvPicPr>
                   <pic:blipFill>
-                    <a:blip r:embed="rId8"/>
+                    <a:blip r:embed="rId9"/>
                     <a:stretch>
                       <a:fillRect/>
                     </a:stretch>
@@ -377,7 +458,7 @@
                     </pic:cNvPicPr>
                   </pic:nvPicPr>
                   <pic:blipFill>
-                    <a:blip r:embed="rId9"/>
+                    <a:blip r:embed="rId10"/>
                     <a:stretch>
                       <a:fillRect/>
                     </a:stretch>
@@ -458,7 +539,7 @@
                     </pic:cNvPicPr>
                   </pic:nvPicPr>
                   <pic:blipFill>
-                    <a:blip r:embed="rId10"/>
+                    <a:blip r:embed="rId11"/>
                     <a:stretch>
                       <a:fillRect/>
                     </a:stretch>
@@ -539,7 +620,7 @@
                     </pic:cNvPicPr>
                   </pic:nvPicPr>
                   <pic:blipFill>
-                    <a:blip r:embed="rId11"/>
+                    <a:blip r:embed="rId12"/>
                     <a:stretch>
                       <a:fillRect/>
                     </a:stretch>
@@ -678,7 +759,7 @@
                     </pic:cNvPicPr>
                   </pic:nvPicPr>
                   <pic:blipFill>
-                    <a:blip r:embed="rId12"/>
+                    <a:blip r:embed="rId13"/>
                     <a:stretch>
                       <a:fillRect/>
                     </a:stretch>
@@ -759,7 +840,7 @@
                     </pic:cNvPicPr>
                   </pic:nvPicPr>
                   <pic:blipFill>
-                    <a:blip r:embed="rId13"/>
+                    <a:blip r:embed="rId14"/>
                     <a:stretch>
                       <a:fillRect/>
                     </a:stretch>
@@ -850,7 +931,7 @@
                     </pic:cNvPicPr>
                   </pic:nvPicPr>
                   <pic:blipFill>
-                    <a:blip r:embed="rId14"/>
+                    <a:blip r:embed="rId15"/>
                     <a:stretch>
                       <a:fillRect/>
                     </a:stretch>
@@ -1006,7 +1087,7 @@
                     </pic:cNvPicPr>
                   </pic:nvPicPr>
                   <pic:blipFill>
-                    <a:blip r:embed="rId15"/>
+                    <a:blip r:embed="rId16"/>
                     <a:stretch>
                       <a:fillRect/>
                     </a:stretch>
@@ -1087,7 +1168,7 @@
                     </pic:cNvPicPr>
                   </pic:nvPicPr>
                   <pic:blipFill>
-                    <a:blip r:embed="rId16"/>
+                    <a:blip r:embed="rId17"/>
                     <a:stretch>
                       <a:fillRect/>
                     </a:stretch>
@@ -1177,7 +1258,7 @@
                     </pic:cNvPicPr>
                   </pic:nvPicPr>
                   <pic:blipFill>
-                    <a:blip r:embed="rId17"/>
+                    <a:blip r:embed="rId18"/>
                     <a:stretch>
                       <a:fillRect/>
                     </a:stretch>
@@ -1326,7 +1407,7 @@
                     </pic:cNvPicPr>
                   </pic:nvPicPr>
                   <pic:blipFill>
-                    <a:blip r:embed="rId18"/>
+                    <a:blip r:embed="rId19"/>
                     <a:stretch>
                       <a:fillRect/>
                     </a:stretch>
@@ -1456,7 +1537,7 @@
                     </pic:cNvPicPr>
                   </pic:nvPicPr>
                   <pic:blipFill>
-                    <a:blip r:embed="rId19"/>
+                    <a:blip r:embed="rId20"/>
                     <a:stretch>
                       <a:fillRect/>
                     </a:stretch>
@@ -1551,7 +1632,7 @@
                     </pic:cNvPicPr>
                   </pic:nvPicPr>
                   <pic:blipFill>
-                    <a:blip r:embed="rId20"/>
+                    <a:blip r:embed="rId21"/>
                     <a:stretch>
                       <a:fillRect/>
                     </a:stretch>
@@ -1646,7 +1727,7 @@
                     </pic:cNvPicPr>
                   </pic:nvPicPr>
                   <pic:blipFill>
-                    <a:blip r:embed="rId21"/>
+                    <a:blip r:embed="rId22"/>
                     <a:stretch>
                       <a:fillRect/>
                     </a:stretch>
@@ -1697,7 +1778,7 @@
                     </pic:cNvPicPr>
                   </pic:nvPicPr>
                   <pic:blipFill>
-                    <a:blip r:embed="rId22"/>
+                    <a:blip r:embed="rId23"/>
                     <a:stretch>
                       <a:fillRect/>
                     </a:stretch>
@@ -1828,7 +1909,7 @@
                     </pic:cNvPicPr>
                   </pic:nvPicPr>
                   <pic:blipFill>
-                    <a:blip r:embed="rId23"/>
+                    <a:blip r:embed="rId24"/>
                     <a:stretch>
                       <a:fillRect/>
                     </a:stretch>
@@ -1909,7 +1990,7 @@
                     </pic:cNvPicPr>
                   </pic:nvPicPr>
                   <pic:blipFill>
-                    <a:blip r:embed="rId24"/>
+                    <a:blip r:embed="rId25"/>
                     <a:stretch>
                       <a:fillRect/>
                     </a:stretch>
@@ -1990,7 +2071,7 @@
                     </pic:cNvPicPr>
                   </pic:nvPicPr>
                   <pic:blipFill>
-                    <a:blip r:embed="rId25"/>
+                    <a:blip r:embed="rId26"/>
                     <a:stretch>
                       <a:fillRect/>
                     </a:stretch>
@@ -2220,7 +2301,7 @@
                     </pic:cNvPicPr>
                   </pic:nvPicPr>
                   <pic:blipFill>
-                    <a:blip r:embed="rId26"/>
+                    <a:blip r:embed="rId27"/>
                     <a:stretch>
                       <a:fillRect/>
                     </a:stretch>
@@ -2271,8 +2352,6 @@
         </w:rPr>
         <w:t>S2</w:t>
       </w:r>
-      <w:bookmarkStart w:id="0" w:name="_GoBack"/>
-      <w:bookmarkEnd w:id="0"/>
     </w:p>
     <w:p>
       <w:pPr>
@@ -2303,7 +2382,7 @@
                     </pic:cNvPicPr>
                   </pic:nvPicPr>
                   <pic:blipFill>
-                    <a:blip r:embed="rId27"/>
+                    <a:blip r:embed="rId28"/>
                     <a:stretch>
                       <a:fillRect/>
                     </a:stretch>

</xml_diff>